<commit_message>
Added Module 5.1 Discussion Board to folder
</commit_message>
<xml_diff>
--- a/module-5/Module 5.1 Discussion Board/Baldree_Module_5.1_DiscussionBoard_CSD402.docx
+++ b/module-5/Module 5.1 Discussion Board/Baldree_Module_5.1_DiscussionBoard_CSD402.docx
@@ -154,10 +154,9 @@
           <w:sz w:val="28"/>
           <w:szCs w:val="28"/>
         </w:rPr>
-        <w:t>Working for a team or company will help me continue growing both professionally and personally. I look forward to learning from more experienced developers, adapting to real-world challenges, and strengthening my problem-solving abilities. In return, I bring dedication, consistency, and a positive attitude to any team I join.</w:t>
+        <w:t>Working closely with a friend who is highly skilled and holds a master’s degree in software development has shown me the real value of teamwork and mentorship. Collaborating with someone more experienced than me helped me learn faster, write better code, and approach problems from new perspectives. That experience proved to me that being part of a strong development team pushes everyone to improve. It also reinforced my belief that I can both learn from others and contribute meaningfully to a group, making me a reliable and motivated team member.</w:t>
       </w:r>
     </w:p>
-    <w:p/>
     <w:sectPr>
       <w:pgSz w:w="12240" w:h="15840"/>
       <w:pgMar w:top="1440" w:right="1440" w:bottom="1440" w:left="1440" w:header="720" w:footer="720" w:gutter="0"/>
@@ -1089,7 +1088,6 @@
     <w:name w:val="Normal (Web)"/>
     <w:basedOn w:val="Normal"/>
     <w:uiPriority w:val="99"/>
-    <w:semiHidden/>
     <w:unhideWhenUsed/>
     <w:rsid w:val="003C4AF1"/>
     <w:pPr>

</xml_diff>

<commit_message>
Added 6.1 and modified 5.1 Discussion Board
</commit_message>
<xml_diff>
--- a/module-5/Module 5.1 Discussion Board/Baldree_Module_5.1_DiscussionBoard_CSD402.docx
+++ b/module-5/Module 5.1 Discussion Board/Baldree_Module_5.1_DiscussionBoard_CSD402.docx
@@ -122,7 +122,47 @@
           <w:sz w:val="28"/>
           <w:szCs w:val="28"/>
         </w:rPr>
-        <w:t>From a technical perspective, I have experience with core programming concepts such as object-oriented design, debugging, and writing clean, readable code. I am comfortable using tools like version control systems, IDEs, and documentation platforms. On a personal level, I bring traits such as patience, reliability, and a strong work ethic. I take pride in staying organized, meeting deadlines, and putting effort into producing quality work. I am also open to feedback and always willing to improve my skills.</w:t>
+        <w:t>From a technical perspective, I have experience with core programming concepts such as object-oriented design, debugging, and writing clean, readable code</w:t>
+      </w:r>
+      <w:r>
+        <w:t xml:space="preserve"> </w:t>
+      </w:r>
+      <w:r>
+        <w:rPr>
+          <w:sz w:val="28"/>
+          <w:szCs w:val="28"/>
+        </w:rPr>
+        <w:t xml:space="preserve">(As I am still learning and teaching </w:t>
+      </w:r>
+      <w:proofErr w:type="spellStart"/>
+      <w:r>
+        <w:rPr>
+          <w:sz w:val="28"/>
+          <w:szCs w:val="28"/>
+        </w:rPr>
+        <w:t>my self</w:t>
+      </w:r>
+      <w:proofErr w:type="spellEnd"/>
+      <w:r>
+        <w:rPr>
+          <w:sz w:val="28"/>
+          <w:szCs w:val="28"/>
+        </w:rPr>
+        <w:t xml:space="preserve"> multiple languages)</w:t>
+      </w:r>
+      <w:r>
+        <w:rPr>
+          <w:sz w:val="28"/>
+          <w:szCs w:val="28"/>
+        </w:rPr>
+        <w:t>.</w:t>
+      </w:r>
+      <w:r>
+        <w:rPr>
+          <w:sz w:val="28"/>
+          <w:szCs w:val="28"/>
+        </w:rPr>
+        <w:t xml:space="preserve"> I am comfortable using tools like version control systems, IDEs, and documentation platforms. On a personal level, I bring traits such as patience, reliability, and a strong work ethic. I take pride in staying organized, meeting deadlines, and putting effort into producing quality work. I am also open to feedback and always willing to improve my skills.</w:t>
       </w:r>
     </w:p>
     <w:p>
@@ -154,7 +194,7 @@
           <w:sz w:val="28"/>
           <w:szCs w:val="28"/>
         </w:rPr>
-        <w:t>Working closely with a friend who is highly skilled and holds a master’s degree in software development has shown me the real value of teamwork and mentorship. Collaborating with someone more experienced than me helped me learn faster, write better code, and approach problems from new perspectives. That experience proved to me that being part of a strong development team pushes everyone to improve. It also reinforced my belief that I can both learn from others and contribute meaningfully to a group, making me a reliable and motivated team member.</w:t>
+        <w:t>As I have been working closely with a friend who is highly skilled in software development. He has shown me the real value of teamwork and mentorship. Collaborating with someone more experienced than me helped me learn faster, write better code, and approach problems from new perspectives. That experience proved to me that being part of a strong development team pushes everyone to improve. It also reinforced my belief that I can both learn from others and contribute meaningfully to a group, making me a reliable and motivated team member.</w:t>
       </w:r>
     </w:p>
     <w:sectPr>

</xml_diff>